<commit_message>
Chnages in graph plotting through log scale
</commit_message>
<xml_diff>
--- a/Assignment-1.docx
+++ b/Assignment-1.docx
@@ -41,20 +41,19 @@
     <w:p>
       <w:pPr>
         <w:rPr>
-          <w:sz w:val="40"/>
-          <w:szCs w:val="40"/>
-        </w:rPr>
-      </w:pPr>
-      <w:r>
-        <w:rPr>
-          <w:noProof/>
-          <w:sz w:val="40"/>
-          <w:szCs w:val="40"/>
+          <w:sz w:val="32"/>
+          <w:szCs w:val="32"/>
+        </w:rPr>
+      </w:pPr>
+      <w:r>
+        <w:rPr>
+          <w:sz w:val="32"/>
+          <w:szCs w:val="32"/>
         </w:rPr>
         <w:drawing>
-          <wp:inline distT="0" distB="0" distL="0" distR="0" wp14:anchorId="7A2A9744" wp14:editId="4EFA1665">
-            <wp:extent cx="4906060" cy="3343742"/>
-            <wp:effectExtent l="0" t="0" r="8890" b="9525"/>
+          <wp:inline distT="0" distB="0" distL="0" distR="0" wp14:anchorId="6FABB697" wp14:editId="2988B5D8">
+            <wp:extent cx="4686954" cy="3305636"/>
+            <wp:effectExtent l="0" t="0" r="0" b="9525"/>
             <wp:docPr id="1" name="Picture 1"/>
             <wp:cNvGraphicFramePr>
               <a:graphicFrameLocks xmlns:a="http://schemas.openxmlformats.org/drawingml/2006/main" noChangeAspect="1"/>
@@ -75,7 +74,7 @@
                   <pic:spPr>
                     <a:xfrm>
                       <a:off x="0" y="0"/>
-                      <a:ext cx="4906060" cy="3343742"/>
+                      <a:ext cx="4686954" cy="3305636"/>
                     </a:xfrm>
                     <a:prstGeom prst="rect">
                       <a:avLst/>
@@ -106,21 +105,20 @@
     <w:p>
       <w:pPr>
         <w:rPr>
-          <w:sz w:val="40"/>
-          <w:szCs w:val="40"/>
-        </w:rPr>
-      </w:pPr>
-      <w:r>
-        <w:rPr>
-          <w:noProof/>
-          <w:sz w:val="40"/>
-          <w:szCs w:val="40"/>
+          <w:sz w:val="32"/>
+          <w:szCs w:val="32"/>
+        </w:rPr>
+      </w:pPr>
+      <w:r>
+        <w:rPr>
+          <w:sz w:val="32"/>
+          <w:szCs w:val="32"/>
         </w:rPr>
         <w:drawing>
-          <wp:inline distT="0" distB="0" distL="0" distR="0" wp14:anchorId="3EA52D11" wp14:editId="61BEB892">
-            <wp:extent cx="4782217" cy="3048425"/>
+          <wp:inline distT="0" distB="0" distL="0" distR="0" wp14:anchorId="3ACAA8B4" wp14:editId="0BB6E4F9">
+            <wp:extent cx="4667901" cy="3258005"/>
             <wp:effectExtent l="0" t="0" r="0" b="0"/>
-            <wp:docPr id="2" name="Picture 2"/>
+            <wp:docPr id="9" name="Picture 9"/>
             <wp:cNvGraphicFramePr>
               <a:graphicFrameLocks xmlns:a="http://schemas.openxmlformats.org/drawingml/2006/main" noChangeAspect="1"/>
             </wp:cNvGraphicFramePr>
@@ -140,7 +138,7 @@
                   <pic:spPr>
                     <a:xfrm>
                       <a:off x="0" y="0"/>
-                      <a:ext cx="4782217" cy="3048425"/>
+                      <a:ext cx="4667901" cy="3258005"/>
                     </a:xfrm>
                     <a:prstGeom prst="rect">
                       <a:avLst/>
@@ -283,15 +281,14 @@
       </w:pPr>
       <w:r>
         <w:rPr>
-          <w:noProof/>
           <w:sz w:val="40"/>
           <w:szCs w:val="40"/>
         </w:rPr>
         <w:drawing>
-          <wp:inline distT="0" distB="0" distL="0" distR="0" wp14:anchorId="37107D0C" wp14:editId="0E9A0430">
-            <wp:extent cx="5220429" cy="3277057"/>
-            <wp:effectExtent l="0" t="0" r="0" b="0"/>
-            <wp:docPr id="3" name="Picture 3"/>
+          <wp:inline distT="0" distB="0" distL="0" distR="0" wp14:anchorId="16B9D941" wp14:editId="72D05EAA">
+            <wp:extent cx="4877481" cy="3248478"/>
+            <wp:effectExtent l="0" t="0" r="0" b="9525"/>
+            <wp:docPr id="10" name="Picture 10"/>
             <wp:cNvGraphicFramePr>
               <a:graphicFrameLocks xmlns:a="http://schemas.openxmlformats.org/drawingml/2006/main" noChangeAspect="1"/>
             </wp:cNvGraphicFramePr>
@@ -311,7 +308,7 @@
                   <pic:spPr>
                     <a:xfrm>
                       <a:off x="0" y="0"/>
-                      <a:ext cx="5220429" cy="3277057"/>
+                      <a:ext cx="4877481" cy="3248478"/>
                     </a:xfrm>
                     <a:prstGeom prst="rect">
                       <a:avLst/>
@@ -348,15 +345,14 @@
       </w:pPr>
       <w:r>
         <w:rPr>
-          <w:noProof/>
           <w:sz w:val="32"/>
           <w:szCs w:val="32"/>
         </w:rPr>
         <w:drawing>
-          <wp:inline distT="0" distB="0" distL="0" distR="0" wp14:anchorId="5614C44C" wp14:editId="75BB79C3">
-            <wp:extent cx="4486901" cy="2953162"/>
-            <wp:effectExtent l="0" t="0" r="9525" b="0"/>
-            <wp:docPr id="4" name="Picture 4"/>
+          <wp:inline distT="0" distB="0" distL="0" distR="0" wp14:anchorId="1FC3CBE3" wp14:editId="35717AFD">
+            <wp:extent cx="4582164" cy="2991267"/>
+            <wp:effectExtent l="0" t="0" r="8890" b="0"/>
+            <wp:docPr id="11" name="Picture 11"/>
             <wp:cNvGraphicFramePr>
               <a:graphicFrameLocks xmlns:a="http://schemas.openxmlformats.org/drawingml/2006/main" noChangeAspect="1"/>
             </wp:cNvGraphicFramePr>
@@ -376,7 +372,7 @@
                   <pic:spPr>
                     <a:xfrm>
                       <a:off x="0" y="0"/>
-                      <a:ext cx="4486901" cy="2953162"/>
+                      <a:ext cx="4582164" cy="2991267"/>
                     </a:xfrm>
                     <a:prstGeom prst="rect">
                       <a:avLst/>

</xml_diff>